<commit_message>
modification du doc traitement de l'information associé
</commit_message>
<xml_diff>
--- a/LIVRABLE-2/Description des modules et traitement de l'information associé.docx
+++ b/LIVRABLE-2/Description des modules et traitement de l'information associé.docx
@@ -104,10 +104,7 @@
         <w:ind w:firstLine="708"/>
       </w:pPr>
       <w:r>
-        <w:t>Ci-dessous on peut retrouver la liste complète des fonctionnalités répartie selon leur fonctionnalité principale à laquelle elles sont rattac</w:t>
-      </w:r>
-      <w:r>
-        <w:t xml:space="preserve">hées. </w:t>
+        <w:t xml:space="preserve">Ci-dessous on peut retrouver la liste complète des fonctionnalités répartie selon leur fonctionnalité principale à laquelle elles sont rattachées. </w:t>
       </w:r>
     </w:p>
     <w:p>
@@ -124,58 +121,34 @@
       </w:r>
       <w:r>
         <w:tab/>
-        <w:t>En ce qu’il s’agit de la gest</w:t>
-      </w:r>
-      <w:r>
-        <w:t>ion client on pourra retrouver la liste des clients ainsi que leur info pour chacun. La possibilité d’ajouter et d’éditer un client sera présente également et l’affichage des err</w:t>
+        <w:t>En ce qu’il s’agit de la gestion client on pourra retrouver la liste des clients ainsi que leur info pour chacun. La possibilité d’ajouter et d’éditer un client sera présente également et l’affichage des erreurs dans les champs des formulaires liés aux clients.</w:t>
+      </w:r>
+    </w:p>
+    <w:p>
+      <w:r>
+        <w:t xml:space="preserve"> </w:t>
+      </w:r>
+      <w:r>
+        <w:tab/>
+        <w:t>Dans la gestion de projets nous pourront retrouver la liste des projets ainsi que les infos de chacun. On pourra également créer et éditer un projet. Ces dernières fonctionnalités seront également présentes pour les plans d’un projet. On pourra récupérer la liste des clients, consulter le devis, copier le plan charger les données paramètres. Et enfin pour tous les champs présents dans les fonctionnalités précédentes on affichera les erreurs éventuelles.</w:t>
+      </w:r>
+    </w:p>
+    <w:p>
+      <w:r>
+        <w:t xml:space="preserve"> </w:t>
+      </w:r>
+      <w:r>
+        <w:tab/>
+        <w:t xml:space="preserve">Pour la fonctionnalité gestion de devis, on pourra charger les composants, afficher les infos du plan, charger les données client et les données commerciales, on vérifiera que les stocks sont suffisamment remplis pour le devis, on calculera les prix et la possibilité d’exporter le devis sera présente. On pourra également appliquer une remise, afficher un dossier technique ainsi que la modification de l’état d’un devis. Pour tous les champs présents dans les fonctionnalités précédentes on affichera les erreurs éventuelles. </w:t>
+      </w:r>
+    </w:p>
+    <w:p>
+      <w:r>
+        <w:tab/>
+        <w:t xml:space="preserve">En ce qui s’agit de la fonctionnalité de la modélisation on pourra éditer les paramètres modifiables, sauvegarder le plan et vérifier ses contraintes. On pourra également choisir ou sélectionner un plan. Enfin on pourra mettre à jour l’affichage et charger les modules compatibles et les composants d’affichages. </w:t>
       </w:r>
       <w:bookmarkStart w:id="0" w:name="_GoBack"/>
       <w:bookmarkEnd w:id="0"/>
-      <w:r>
-        <w:t>eurs dans les champs des formulaires liés aux clients.</w:t>
-      </w:r>
-    </w:p>
-    <w:p>
-      <w:r>
-        <w:t xml:space="preserve"> </w:t>
-      </w:r>
-      <w:r>
-        <w:tab/>
-        <w:t>Dans la gestion de pr</w:t>
-      </w:r>
-      <w:r>
-        <w:t xml:space="preserve">ojets nous pourront retrouver la liste des projets ainsi que les infos de chacun. On pourra également créer et éditer un projet. Ces dernières fonctionnalités seront également présentes pour les plans d’un projet. On pourra récupérer la liste des clients, </w:t>
-      </w:r>
-      <w:r>
-        <w:t>consulter le devis, copier le plan charger les données paramètres. Et enfin pour tous les champs présents dans les fonctionnalités précédentes on affichera les erreurs éventuelles.</w:t>
-      </w:r>
-    </w:p>
-    <w:p>
-      <w:r>
-        <w:t xml:space="preserve"> </w:t>
-      </w:r>
-      <w:r>
-        <w:tab/>
-        <w:t xml:space="preserve">Pour la fonctionnalité gestion de devis, on pourra charger les </w:t>
-      </w:r>
-      <w:r>
-        <w:t xml:space="preserve">composants, afficher les infos du plan, charger les données client et les données commerciales, on calculera les prix et la possibilité d’exporter le devis sera présente. On pourra également appliquer une remise, afficher un dossier technique ainsi que la </w:t>
-      </w:r>
-      <w:r>
-        <w:t xml:space="preserve">modification de l’état d’un devis. Pour tous les champs présents dans les fonctionnalités précédentes on affichera les erreurs éventuelles. </w:t>
-      </w:r>
-    </w:p>
-    <w:p>
-      <w:r>
-        <w:tab/>
-        <w:t xml:space="preserve">En ce qui s’agit de la fonctionnalité de la modélisation on pourra éditer les paramètres modifiables, sauvegarder </w:t>
-      </w:r>
-      <w:r>
-        <w:t>le plan et vérifier ses contraintes. On aura la possibilité de quitté et tracer, slot, le retirer ou en sélectionner un. On pourra également choisir ou sélectionner un module, sélectionner le slot d’un module et choisir un module pour un slot de module. En</w:t>
-      </w:r>
-      <w:r>
-        <w:t xml:space="preserve">fin on pourra mettre à jour l’affichage et charger les modules compatibles et les composants d’affichages. </w:t>
-      </w:r>
     </w:p>
     <w:sectPr>
       <w:pgSz w:w="11906" w:h="16838"/>

</xml_diff>

<commit_message>
modif ppt et fichier traitement de l'info associé
</commit_message>
<xml_diff>
--- a/LIVRABLE-2/Description des modules et traitement de l'information associé.docx
+++ b/LIVRABLE-2/Description des modules et traitement de l'information associé.docx
@@ -6,11 +6,13 @@
       <w:pPr>
         <w:pStyle w:val="Titre1"/>
         <w:ind w:left="708" w:firstLine="708"/>
-      </w:pPr>
-      <w:r>
-        <w:t>Fonctionnalités et hiérarchisation</w:t>
-      </w:r>
-    </w:p>
+        <w:jc w:val="center"/>
+      </w:pPr>
+      <w:r>
+        <w:t>Description des modules et traitement de l’information associé</w:t>
+      </w:r>
+    </w:p>
+    <w:p/>
     <w:p/>
     <w:p>
       <w:pPr>
@@ -18,7 +20,13 @@
         <w:ind w:firstLine="708"/>
       </w:pPr>
       <w:r>
-        <w:t>Liste des fonctionnalités primaires</w:t>
+        <w:t xml:space="preserve">Liste des </w:t>
+      </w:r>
+      <w:r>
+        <w:t>modules</w:t>
+      </w:r>
+      <w:r>
+        <w:t xml:space="preserve"> primaires</w:t>
       </w:r>
     </w:p>
     <w:p/>
@@ -95,7 +103,24 @@
         <w:ind w:firstLine="708"/>
       </w:pPr>
       <w:r>
-        <w:t>Liste des fonctionnalités secondaires</w:t>
+        <w:t>Description</w:t>
+      </w:r>
+      <w:r>
+        <w:t xml:space="preserve"> </w:t>
+      </w:r>
+      <w:bookmarkStart w:id="0" w:name="_GoBack"/>
+      <w:bookmarkEnd w:id="0"/>
+      <w:r>
+        <w:t xml:space="preserve">des </w:t>
+      </w:r>
+      <w:r>
+        <w:t>modules</w:t>
+      </w:r>
+      <w:r>
+        <w:t xml:space="preserve"> </w:t>
+      </w:r>
+      <w:r>
+        <w:t>primaires</w:t>
       </w:r>
     </w:p>
     <w:p/>
@@ -145,10 +170,12 @@
     <w:p>
       <w:r>
         <w:tab/>
-        <w:t xml:space="preserve">En ce qui s’agit de la fonctionnalité de la modélisation on pourra éditer les paramètres modifiables, sauvegarder le plan et vérifier ses contraintes. On pourra également choisir ou sélectionner un plan. Enfin on pourra mettre à jour l’affichage et charger les modules compatibles et les composants d’affichages. </w:t>
-      </w:r>
-      <w:bookmarkStart w:id="0" w:name="_GoBack"/>
-      <w:bookmarkEnd w:id="0"/>
+        <w:t xml:space="preserve">En ce qui s’agit de la fonctionnalité de la modélisation on pourra éditer les paramètres modifiables, sauvegarder le plan et vérifier ses contraintes. On pourra également choisir ou </w:t>
+      </w:r>
+      <w:r>
+        <w:lastRenderedPageBreak/>
+        <w:t xml:space="preserve">sélectionner un plan. Enfin on pourra mettre à jour l’affichage et charger les modules compatibles et les composants d’affichages. </w:t>
+      </w:r>
     </w:p>
     <w:sectPr>
       <w:pgSz w:w="11906" w:h="16838"/>

</xml_diff>

<commit_message>
modif description des modules et traitement de l'information associé
</commit_message>
<xml_diff>
--- a/LIVRABLE-2/Description des modules et traitement de l'information associé.docx
+++ b/LIVRABLE-2/Description des modules et traitement de l'information associé.docx
@@ -71,6 +71,9 @@
       <w:r>
         <w:t>Gestion projet</w:t>
       </w:r>
+      <w:r>
+        <w:t xml:space="preserve"> </w:t>
+      </w:r>
     </w:p>
     <w:p>
       <w:pPr>
@@ -81,7 +84,10 @@
         </w:numPr>
       </w:pPr>
       <w:r>
-        <w:t>Gestion de devis</w:t>
+        <w:t>Gestion des plan</w:t>
+      </w:r>
+      <w:r>
+        <w:t>s</w:t>
       </w:r>
     </w:p>
     <w:p>
@@ -93,10 +99,9 @@
         </w:numPr>
       </w:pPr>
       <w:r>
-        <w:t>Modélisation</w:t>
-      </w:r>
-    </w:p>
-    <w:p/>
+        <w:t>Gestion de devis</w:t>
+      </w:r>
+    </w:p>
     <w:p>
       <w:pPr>
         <w:pStyle w:val="Titre2"/>
@@ -106,21 +111,152 @@
         <w:t>Description</w:t>
       </w:r>
       <w:r>
+        <w:t xml:space="preserve"> des </w:t>
+      </w:r>
+      <w:r>
+        <w:t>modules</w:t>
+      </w:r>
+      <w:r>
         <w:t xml:space="preserve"> </w:t>
       </w:r>
+      <w:r>
+        <w:t>primaires</w:t>
+      </w:r>
+    </w:p>
+    <w:p>
       <w:bookmarkStart w:id="0" w:name="_GoBack"/>
       <w:bookmarkEnd w:id="0"/>
-      <w:r>
-        <w:t xml:space="preserve">des </w:t>
-      </w:r>
-      <w:r>
-        <w:t>modules</w:t>
-      </w:r>
+    </w:p>
+    <w:p>
+      <w:pPr>
+        <w:ind w:firstLine="708"/>
+      </w:pPr>
+      <w:r>
+        <w:t xml:space="preserve">Au lancement de l’application, le système va détecter ou non la présence d’un réseau internet. Permettant d’établir si nous sommes sur le fonctionnement hors ligne ou en ligne. </w:t>
+      </w:r>
+    </w:p>
+    <w:p>
+      <w:pPr>
+        <w:ind w:firstLine="708"/>
+      </w:pPr>
+      <w:r>
+        <w:t xml:space="preserve">Différents tests de réseaux pourront être établis afin de vérifier que celui-ci n’est pas revenu ou perdu depuis le dernier test. Pour autant durant une action en cours on gardera toujours la même base de données (locale ou distante (en ligne)) pour ne pas perdre de données. </w:t>
+      </w:r>
+    </w:p>
+    <w:p>
+      <w:pPr>
+        <w:ind w:firstLine="708"/>
+      </w:pPr>
+      <w:r>
+        <w:t xml:space="preserve">Une fois c’est test fait du coté applicatif, nous inviterons le commercial </w:t>
+      </w:r>
+      <w:proofErr w:type="spellStart"/>
+      <w:proofErr w:type="gramStart"/>
+      <w:r>
+        <w:t>a</w:t>
+      </w:r>
+      <w:proofErr w:type="spellEnd"/>
+      <w:proofErr w:type="gramEnd"/>
+      <w:r>
+        <w:t xml:space="preserve"> se connecter </w:t>
+      </w:r>
+      <w:proofErr w:type="spellStart"/>
+      <w:r>
+        <w:t>a</w:t>
+      </w:r>
+      <w:proofErr w:type="spellEnd"/>
+      <w:r>
+        <w:t xml:space="preserve"> l’application. Nous lui demanderons simplement un mot de passe ainsi que son nom. Si celui-ci se trompe durant sa saisie il pourra réessayer de se connecter. Durant tous les autres modules, le commercial aura la possibilité de se déconnecter. </w:t>
+      </w:r>
+    </w:p>
+    <w:p>
       <w:r>
         <w:t xml:space="preserve"> </w:t>
       </w:r>
       <w:r>
-        <w:t>primaires</w:t>
+        <w:tab/>
+        <w:t>En ce qu’il s’agit du module de gestion client on pourra retrouver la liste des clients ainsi que leur info à chacun. On pourra également ajouter ou modifier un client.</w:t>
+      </w:r>
+    </w:p>
+    <w:p>
+      <w:r>
+        <w:t xml:space="preserve">Gestion de projet : </w:t>
+      </w:r>
+    </w:p>
+    <w:p>
+      <w:r>
+        <w:t xml:space="preserve">Depuis la liste des clients, une fois que nous en aurons sélectionné un, nous accèderons </w:t>
+      </w:r>
+      <w:proofErr w:type="gramStart"/>
+      <w:r>
+        <w:t>a</w:t>
+      </w:r>
+      <w:proofErr w:type="gramEnd"/>
+      <w:r>
+        <w:t xml:space="preserve"> la page projet. La page projet est une liste des différents projets d’un client. Avec les informations qui sont associés </w:t>
+      </w:r>
+      <w:proofErr w:type="spellStart"/>
+      <w:proofErr w:type="gramStart"/>
+      <w:r>
+        <w:t>a</w:t>
+      </w:r>
+      <w:proofErr w:type="spellEnd"/>
+      <w:proofErr w:type="gramEnd"/>
+      <w:r>
+        <w:t xml:space="preserve"> chaque projet.  Depuis cette fenêtre il y aura la possibilité d’ajouter un projet ou d’en supprimer un existant.</w:t>
+      </w:r>
+    </w:p>
+    <w:p>
+      <w:r>
+        <w:t xml:space="preserve">Gestion de plan : </w:t>
+      </w:r>
+    </w:p>
+    <w:p>
+      <w:r>
+        <w:t xml:space="preserve">Pour chaque projet d’un client, nous aurons la liste de plan qui le compose. Ces plans seront modifiables que </w:t>
+      </w:r>
+      <w:proofErr w:type="spellStart"/>
+      <w:r>
+        <w:t>se</w:t>
+      </w:r>
+      <w:proofErr w:type="spellEnd"/>
+      <w:r>
+        <w:t xml:space="preserve"> soit en configuration (coupe</w:t>
+      </w:r>
+      <w:r>
+        <w:t>, sol</w:t>
+      </w:r>
+      <w:r>
+        <w:t>,</w:t>
+      </w:r>
+      <w:r>
+        <w:t xml:space="preserve"> </w:t>
+      </w:r>
+      <w:r>
+        <w:t xml:space="preserve">toit) ou bien le plan directement, par l’ajout ou suppression de module. </w:t>
+      </w:r>
+    </w:p>
+    <w:p>
+      <w:r>
+        <w:t>De la même façon, nous pourrons créer des nouveaux plans pour un projet existant ou supprimer un plan existant.</w:t>
+      </w:r>
+    </w:p>
+    <w:p>
+      <w:r>
+        <w:lastRenderedPageBreak/>
+        <w:t xml:space="preserve"> </w:t>
+      </w:r>
+      <w:r>
+        <w:tab/>
+        <w:t xml:space="preserve">Dans le module de gestion de devis on pourra charger les composants, afficher les infos du plan, charger les données client et les données commerciales, on vérifiera que les stocks sont suffisamment remplis pour le devis, on calculera les prix et la possibilité d’exporter le devis sera présente. On pourra également appliquer une remise, afficher un dossier technique ainsi que la modification de l’état d’un devis.  </w:t>
+      </w:r>
+    </w:p>
+    <w:p>
+      <w:pPr>
+        <w:ind w:firstLine="708"/>
+      </w:pPr>
+      <w:r>
+        <w:t>Pour tous les champs présents dans les formulaires des différents modules on affichera les erreurs éventuelles.</w:t>
       </w:r>
     </w:p>
     <w:p/>
@@ -128,54 +264,6 @@
       <w:pPr>
         <w:ind w:firstLine="708"/>
       </w:pPr>
-      <w:r>
-        <w:t xml:space="preserve">Ci-dessous on peut retrouver la liste complète des fonctionnalités répartie selon leur fonctionnalité principale à laquelle elles sont rattachées. </w:t>
-      </w:r>
-    </w:p>
-    <w:p>
-      <w:pPr>
-        <w:ind w:firstLine="708"/>
-      </w:pPr>
-      <w:r>
-        <w:t>Pour l’identification on retrouvera le test de la connectivité, ensuite l’utilisateur se connectera, s’il y a des erreurs dans les champs elles devront être affichées. Il y aura aussi la possibilité de se déconnecter.</w:t>
-      </w:r>
-    </w:p>
-    <w:p>
-      <w:r>
-        <w:t xml:space="preserve"> </w:t>
-      </w:r>
-      <w:r>
-        <w:tab/>
-        <w:t>En ce qu’il s’agit de la gestion client on pourra retrouver la liste des clients ainsi que leur info pour chacun. La possibilité d’ajouter et d’éditer un client sera présente également et l’affichage des erreurs dans les champs des formulaires liés aux clients.</w:t>
-      </w:r>
-    </w:p>
-    <w:p>
-      <w:r>
-        <w:t xml:space="preserve"> </w:t>
-      </w:r>
-      <w:r>
-        <w:tab/>
-        <w:t>Dans la gestion de projets nous pourront retrouver la liste des projets ainsi que les infos de chacun. On pourra également créer et éditer un projet. Ces dernières fonctionnalités seront également présentes pour les plans d’un projet. On pourra récupérer la liste des clients, consulter le devis, copier le plan charger les données paramètres. Et enfin pour tous les champs présents dans les fonctionnalités précédentes on affichera les erreurs éventuelles.</w:t>
-      </w:r>
-    </w:p>
-    <w:p>
-      <w:r>
-        <w:t xml:space="preserve"> </w:t>
-      </w:r>
-      <w:r>
-        <w:tab/>
-        <w:t xml:space="preserve">Pour la fonctionnalité gestion de devis, on pourra charger les composants, afficher les infos du plan, charger les données client et les données commerciales, on vérifiera que les stocks sont suffisamment remplis pour le devis, on calculera les prix et la possibilité d’exporter le devis sera présente. On pourra également appliquer une remise, afficher un dossier technique ainsi que la modification de l’état d’un devis. Pour tous les champs présents dans les fonctionnalités précédentes on affichera les erreurs éventuelles. </w:t>
-      </w:r>
-    </w:p>
-    <w:p>
-      <w:r>
-        <w:tab/>
-        <w:t xml:space="preserve">En ce qui s’agit de la fonctionnalité de la modélisation on pourra éditer les paramètres modifiables, sauvegarder le plan et vérifier ses contraintes. On pourra également choisir ou </w:t>
-      </w:r>
-      <w:r>
-        <w:lastRenderedPageBreak/>
-        <w:t xml:space="preserve">sélectionner un plan. Enfin on pourra mettre à jour l’affichage et charger les modules compatibles et les composants d’affichages. </w:t>
-      </w:r>
     </w:p>
     <w:sectPr>
       <w:pgSz w:w="11906" w:h="16838"/>

</xml_diff>